<commit_message>
Add complex test of generated file
</commit_message>
<xml_diff>
--- a/src/test/sample/template.docx
+++ b/src/test/sample/template.docx
@@ -18,25 +18,17 @@
           <w:sz w:val="44"/>
           <w:lang w:eastAsia="zh-CN"/>
         </w:rPr>
-        <w:t>${</w:t>
-      </w:r>
-      <w:proofErr w:type="spellStart"/>
+        <w:t>${project.</w:t>
+      </w:r>
+      <w:bookmarkStart w:id="0" w:name="_GoBack"/>
+      <w:bookmarkEnd w:id="0"/>
       <w:r>
         <w:rPr>
           <w:color w:val="0070C0"/>
           <w:sz w:val="44"/>
           <w:lang w:eastAsia="zh-CN"/>
         </w:rPr>
-        <w:t>project.project_name</w:t>
-      </w:r>
-      <w:proofErr w:type="spellEnd"/>
-      <w:r>
-        <w:rPr>
-          <w:color w:val="0070C0"/>
-          <w:sz w:val="44"/>
-          <w:lang w:eastAsia="zh-CN"/>
-        </w:rPr>
-        <w:t>}</w:t>
+        <w:t>name}</w:t>
       </w:r>
     </w:p>
     <w:p>
@@ -132,7 +124,7 @@
           <w:lang w:eastAsia="zh-CN"/>
         </w:rPr>
       </w:pPr>
-      <w:bookmarkStart w:id="0" w:name="_Toc327538068"/>
+      <w:bookmarkStart w:id="1" w:name="_Toc327538068"/>
       <w:r>
         <w:rPr>
           <w:rFonts w:hint="eastAsia"/>
@@ -141,11 +133,11 @@
         </w:rPr>
         <w:t>Non Research Goals</w:t>
       </w:r>
-      <w:bookmarkEnd w:id="0"/>
+      <w:bookmarkEnd w:id="1"/>
     </w:p>
     <w:p>
       <w:pPr>
-        <w:ind w:left="420"/>
+        <w:ind w:leftChars="0" w:left="420"/>
         <w:rPr>
           <w:rFonts w:ascii="Consolas" w:hAnsi="Consolas"/>
           <w:color w:val="6E7781"/>
@@ -173,8 +165,9 @@
           <w:szCs w:val="18"/>
           <w:shd w:val="clear" w:color="auto" w:fill="FFFFFF"/>
         </w:rPr>
-        <w:t>project.</w:t>
-      </w:r>
+        <w:t>project.non_research_goals</w:t>
+      </w:r>
+      <w:proofErr w:type="spellEnd"/>
       <w:r>
         <w:rPr>
           <w:rFonts w:ascii="Consolas" w:hAnsi="Consolas"/>
@@ -183,17 +176,6 @@
           <w:szCs w:val="18"/>
           <w:shd w:val="clear" w:color="auto" w:fill="FFFFFF"/>
         </w:rPr>
-        <w:t>non_research_goals</w:t>
-      </w:r>
-      <w:proofErr w:type="spellEnd"/>
-      <w:r>
-        <w:rPr>
-          <w:rFonts w:ascii="Consolas" w:hAnsi="Consolas"/>
-          <w:color w:val="6E7781"/>
-          <w:sz w:val="18"/>
-          <w:szCs w:val="18"/>
-          <w:shd w:val="clear" w:color="auto" w:fill="FFFFFF"/>
-        </w:rPr>
         <w:t>}</w:t>
       </w:r>
     </w:p>
@@ -201,10 +183,14 @@
       <w:pPr>
         <w:ind w:left="420"/>
       </w:pPr>
-      <w:bookmarkStart w:id="1" w:name="_GoBack"/>
-      <w:bookmarkEnd w:id="1"/>
     </w:p>
     <w:sectPr>
+      <w:headerReference w:type="even" r:id="rId7"/>
+      <w:headerReference w:type="default" r:id="rId8"/>
+      <w:footerReference w:type="even" r:id="rId9"/>
+      <w:footerReference w:type="default" r:id="rId10"/>
+      <w:headerReference w:type="first" r:id="rId11"/>
+      <w:footerReference w:type="first" r:id="rId12"/>
       <w:pgSz w:w="12240" w:h="15840"/>
       <w:pgMar w:top="1440" w:right="1800" w:bottom="1440" w:left="1800" w:header="720" w:footer="720" w:gutter="0"/>
       <w:cols w:space="720"/>
@@ -214,6 +200,126 @@
 </w:document>
 </file>
 
+<file path=word/endnotes.xml><?xml version="1.0" encoding="utf-8"?>
+<w:endnotes xmlns:wpc="http://schemas.microsoft.com/office/word/2010/wordprocessingCanvas" xmlns:mc="http://schemas.openxmlformats.org/markup-compatibility/2006" xmlns:o="urn:schemas-microsoft-com:office:office" xmlns:r="http://schemas.openxmlformats.org/officeDocument/2006/relationships" xmlns:m="http://schemas.openxmlformats.org/officeDocument/2006/math" xmlns:v="urn:schemas-microsoft-com:vml" xmlns:wp14="http://schemas.microsoft.com/office/word/2010/wordprocessingDrawing" xmlns:wp="http://schemas.openxmlformats.org/drawingml/2006/wordprocessingDrawing" xmlns:w10="urn:schemas-microsoft-com:office:word" xmlns:w="http://schemas.openxmlformats.org/wordprocessingml/2006/main" xmlns:w14="http://schemas.microsoft.com/office/word/2010/wordml" xmlns:w15="http://schemas.microsoft.com/office/word/2012/wordml" xmlns:wpg="http://schemas.microsoft.com/office/word/2010/wordprocessingGroup" xmlns:wpi="http://schemas.microsoft.com/office/word/2010/wordprocessingInk" xmlns:wne="http://schemas.microsoft.com/office/word/2006/wordml" xmlns:wps="http://schemas.microsoft.com/office/word/2010/wordprocessingShape" mc:Ignorable="w14 w15 wp14">
+  <w:endnote w:type="separator" w:id="-1">
+    <w:p>
+      <w:pPr>
+        <w:spacing w:line="240" w:lineRule="auto"/>
+        <w:ind w:left="420"/>
+      </w:pPr>
+      <w:r>
+        <w:separator/>
+      </w:r>
+    </w:p>
+  </w:endnote>
+  <w:endnote w:type="continuationSeparator" w:id="0">
+    <w:p>
+      <w:pPr>
+        <w:spacing w:line="240" w:lineRule="auto"/>
+        <w:ind w:left="420"/>
+      </w:pPr>
+      <w:r>
+        <w:continuationSeparator/>
+      </w:r>
+    </w:p>
+  </w:endnote>
+</w:endnotes>
+</file>
+
+<file path=word/footer1.xml><?xml version="1.0" encoding="utf-8"?>
+<w:ftr xmlns:wpc="http://schemas.microsoft.com/office/word/2010/wordprocessingCanvas" xmlns:mc="http://schemas.openxmlformats.org/markup-compatibility/2006" xmlns:o="urn:schemas-microsoft-com:office:office" xmlns:r="http://schemas.openxmlformats.org/officeDocument/2006/relationships" xmlns:m="http://schemas.openxmlformats.org/officeDocument/2006/math" xmlns:v="urn:schemas-microsoft-com:vml" xmlns:wp14="http://schemas.microsoft.com/office/word/2010/wordprocessingDrawing" xmlns:wp="http://schemas.openxmlformats.org/drawingml/2006/wordprocessingDrawing" xmlns:w10="urn:schemas-microsoft-com:office:word" xmlns:w="http://schemas.openxmlformats.org/wordprocessingml/2006/main" xmlns:w14="http://schemas.microsoft.com/office/word/2010/wordml" xmlns:w15="http://schemas.microsoft.com/office/word/2012/wordml" xmlns:wpg="http://schemas.microsoft.com/office/word/2010/wordprocessingGroup" xmlns:wpi="http://schemas.microsoft.com/office/word/2010/wordprocessingInk" xmlns:wne="http://schemas.microsoft.com/office/word/2006/wordml" xmlns:wps="http://schemas.microsoft.com/office/word/2010/wordprocessingShape" mc:Ignorable="w14 w15 wp14">
+  <w:p>
+    <w:pPr>
+      <w:pStyle w:val="Footer"/>
+      <w:ind w:left="420"/>
+    </w:pPr>
+  </w:p>
+</w:ftr>
+</file>
+
+<file path=word/footer2.xml><?xml version="1.0" encoding="utf-8"?>
+<w:ftr xmlns:wpc="http://schemas.microsoft.com/office/word/2010/wordprocessingCanvas" xmlns:mc="http://schemas.openxmlformats.org/markup-compatibility/2006" xmlns:o="urn:schemas-microsoft-com:office:office" xmlns:r="http://schemas.openxmlformats.org/officeDocument/2006/relationships" xmlns:m="http://schemas.openxmlformats.org/officeDocument/2006/math" xmlns:v="urn:schemas-microsoft-com:vml" xmlns:wp14="http://schemas.microsoft.com/office/word/2010/wordprocessingDrawing" xmlns:wp="http://schemas.openxmlformats.org/drawingml/2006/wordprocessingDrawing" xmlns:w10="urn:schemas-microsoft-com:office:word" xmlns:w="http://schemas.openxmlformats.org/wordprocessingml/2006/main" xmlns:w14="http://schemas.microsoft.com/office/word/2010/wordml" xmlns:w15="http://schemas.microsoft.com/office/word/2012/wordml" xmlns:wpg="http://schemas.microsoft.com/office/word/2010/wordprocessingGroup" xmlns:wpi="http://schemas.microsoft.com/office/word/2010/wordprocessingInk" xmlns:wne="http://schemas.microsoft.com/office/word/2006/wordml" xmlns:wps="http://schemas.microsoft.com/office/word/2010/wordprocessingShape" mc:Ignorable="w14 w15 wp14">
+  <w:p>
+    <w:pPr>
+      <w:pStyle w:val="Footer"/>
+      <w:ind w:left="420"/>
+    </w:pPr>
+  </w:p>
+</w:ftr>
+</file>
+
+<file path=word/footer3.xml><?xml version="1.0" encoding="utf-8"?>
+<w:ftr xmlns:wpc="http://schemas.microsoft.com/office/word/2010/wordprocessingCanvas" xmlns:mc="http://schemas.openxmlformats.org/markup-compatibility/2006" xmlns:o="urn:schemas-microsoft-com:office:office" xmlns:r="http://schemas.openxmlformats.org/officeDocument/2006/relationships" xmlns:m="http://schemas.openxmlformats.org/officeDocument/2006/math" xmlns:v="urn:schemas-microsoft-com:vml" xmlns:wp14="http://schemas.microsoft.com/office/word/2010/wordprocessingDrawing" xmlns:wp="http://schemas.openxmlformats.org/drawingml/2006/wordprocessingDrawing" xmlns:w10="urn:schemas-microsoft-com:office:word" xmlns:w="http://schemas.openxmlformats.org/wordprocessingml/2006/main" xmlns:w14="http://schemas.microsoft.com/office/word/2010/wordml" xmlns:w15="http://schemas.microsoft.com/office/word/2012/wordml" xmlns:wpg="http://schemas.microsoft.com/office/word/2010/wordprocessingGroup" xmlns:wpi="http://schemas.microsoft.com/office/word/2010/wordprocessingInk" xmlns:wne="http://schemas.microsoft.com/office/word/2006/wordml" xmlns:wps="http://schemas.microsoft.com/office/word/2010/wordprocessingShape" mc:Ignorable="w14 w15 wp14">
+  <w:p>
+    <w:pPr>
+      <w:pStyle w:val="Footer"/>
+      <w:ind w:left="420"/>
+    </w:pPr>
+  </w:p>
+</w:ftr>
+</file>
+
+<file path=word/footnotes.xml><?xml version="1.0" encoding="utf-8"?>
+<w:footnotes xmlns:wpc="http://schemas.microsoft.com/office/word/2010/wordprocessingCanvas" xmlns:mc="http://schemas.openxmlformats.org/markup-compatibility/2006" xmlns:o="urn:schemas-microsoft-com:office:office" xmlns:r="http://schemas.openxmlformats.org/officeDocument/2006/relationships" xmlns:m="http://schemas.openxmlformats.org/officeDocument/2006/math" xmlns:v="urn:schemas-microsoft-com:vml" xmlns:wp14="http://schemas.microsoft.com/office/word/2010/wordprocessingDrawing" xmlns:wp="http://schemas.openxmlformats.org/drawingml/2006/wordprocessingDrawing" xmlns:w10="urn:schemas-microsoft-com:office:word" xmlns:w="http://schemas.openxmlformats.org/wordprocessingml/2006/main" xmlns:w14="http://schemas.microsoft.com/office/word/2010/wordml" xmlns:w15="http://schemas.microsoft.com/office/word/2012/wordml" xmlns:wpg="http://schemas.microsoft.com/office/word/2010/wordprocessingGroup" xmlns:wpi="http://schemas.microsoft.com/office/word/2010/wordprocessingInk" xmlns:wne="http://schemas.microsoft.com/office/word/2006/wordml" xmlns:wps="http://schemas.microsoft.com/office/word/2010/wordprocessingShape" mc:Ignorable="w14 w15 wp14">
+  <w:footnote w:type="separator" w:id="-1">
+    <w:p>
+      <w:pPr>
+        <w:spacing w:line="240" w:lineRule="auto"/>
+        <w:ind w:left="420"/>
+      </w:pPr>
+      <w:r>
+        <w:separator/>
+      </w:r>
+    </w:p>
+  </w:footnote>
+  <w:footnote w:type="continuationSeparator" w:id="0">
+    <w:p>
+      <w:pPr>
+        <w:spacing w:line="240" w:lineRule="auto"/>
+        <w:ind w:left="420"/>
+      </w:pPr>
+      <w:r>
+        <w:continuationSeparator/>
+      </w:r>
+    </w:p>
+  </w:footnote>
+</w:footnotes>
+</file>
+
+<file path=word/header1.xml><?xml version="1.0" encoding="utf-8"?>
+<w:hdr xmlns:wpc="http://schemas.microsoft.com/office/word/2010/wordprocessingCanvas" xmlns:mc="http://schemas.openxmlformats.org/markup-compatibility/2006" xmlns:o="urn:schemas-microsoft-com:office:office" xmlns:r="http://schemas.openxmlformats.org/officeDocument/2006/relationships" xmlns:m="http://schemas.openxmlformats.org/officeDocument/2006/math" xmlns:v="urn:schemas-microsoft-com:vml" xmlns:wp14="http://schemas.microsoft.com/office/word/2010/wordprocessingDrawing" xmlns:wp="http://schemas.openxmlformats.org/drawingml/2006/wordprocessingDrawing" xmlns:w10="urn:schemas-microsoft-com:office:word" xmlns:w="http://schemas.openxmlformats.org/wordprocessingml/2006/main" xmlns:w14="http://schemas.microsoft.com/office/word/2010/wordml" xmlns:w15="http://schemas.microsoft.com/office/word/2012/wordml" xmlns:wpg="http://schemas.microsoft.com/office/word/2010/wordprocessingGroup" xmlns:wpi="http://schemas.microsoft.com/office/word/2010/wordprocessingInk" xmlns:wne="http://schemas.microsoft.com/office/word/2006/wordml" xmlns:wps="http://schemas.microsoft.com/office/word/2010/wordprocessingShape" mc:Ignorable="w14 w15 wp14">
+  <w:p>
+    <w:pPr>
+      <w:pStyle w:val="Header"/>
+      <w:ind w:left="420"/>
+    </w:pPr>
+  </w:p>
+</w:hdr>
+</file>
+
+<file path=word/header2.xml><?xml version="1.0" encoding="utf-8"?>
+<w:hdr xmlns:wpc="http://schemas.microsoft.com/office/word/2010/wordprocessingCanvas" xmlns:mc="http://schemas.openxmlformats.org/markup-compatibility/2006" xmlns:o="urn:schemas-microsoft-com:office:office" xmlns:r="http://schemas.openxmlformats.org/officeDocument/2006/relationships" xmlns:m="http://schemas.openxmlformats.org/officeDocument/2006/math" xmlns:v="urn:schemas-microsoft-com:vml" xmlns:wp14="http://schemas.microsoft.com/office/word/2010/wordprocessingDrawing" xmlns:wp="http://schemas.openxmlformats.org/drawingml/2006/wordprocessingDrawing" xmlns:w10="urn:schemas-microsoft-com:office:word" xmlns:w="http://schemas.openxmlformats.org/wordprocessingml/2006/main" xmlns:w14="http://schemas.microsoft.com/office/word/2010/wordml" xmlns:w15="http://schemas.microsoft.com/office/word/2012/wordml" xmlns:wpg="http://schemas.microsoft.com/office/word/2010/wordprocessingGroup" xmlns:wpi="http://schemas.microsoft.com/office/word/2010/wordprocessingInk" xmlns:wne="http://schemas.microsoft.com/office/word/2006/wordml" xmlns:wps="http://schemas.microsoft.com/office/word/2010/wordprocessingShape" mc:Ignorable="w14 w15 wp14">
+  <w:p>
+    <w:pPr>
+      <w:pStyle w:val="Header"/>
+      <w:ind w:left="420"/>
+    </w:pPr>
+  </w:p>
+</w:hdr>
+</file>
+
+<file path=word/header3.xml><?xml version="1.0" encoding="utf-8"?>
+<w:hdr xmlns:wpc="http://schemas.microsoft.com/office/word/2010/wordprocessingCanvas" xmlns:mc="http://schemas.openxmlformats.org/markup-compatibility/2006" xmlns:o="urn:schemas-microsoft-com:office:office" xmlns:r="http://schemas.openxmlformats.org/officeDocument/2006/relationships" xmlns:m="http://schemas.openxmlformats.org/officeDocument/2006/math" xmlns:v="urn:schemas-microsoft-com:vml" xmlns:wp14="http://schemas.microsoft.com/office/word/2010/wordprocessingDrawing" xmlns:wp="http://schemas.openxmlformats.org/drawingml/2006/wordprocessingDrawing" xmlns:w10="urn:schemas-microsoft-com:office:word" xmlns:w="http://schemas.openxmlformats.org/wordprocessingml/2006/main" xmlns:w14="http://schemas.microsoft.com/office/word/2010/wordml" xmlns:w15="http://schemas.microsoft.com/office/word/2012/wordml" xmlns:wpg="http://schemas.microsoft.com/office/word/2010/wordprocessingGroup" xmlns:wpi="http://schemas.microsoft.com/office/word/2010/wordprocessingInk" xmlns:wne="http://schemas.microsoft.com/office/word/2006/wordml" xmlns:wps="http://schemas.microsoft.com/office/word/2010/wordprocessingShape" mc:Ignorable="w14 w15 wp14">
+  <w:p>
+    <w:pPr>
+      <w:pStyle w:val="Header"/>
+      <w:ind w:left="420"/>
+    </w:pPr>
+  </w:p>
+</w:hdr>
+</file>
+
 <file path=word/numbering.xml><?xml version="1.0" encoding="utf-8"?>
 <w:numbering xmlns:wpc="http://schemas.microsoft.com/office/word/2010/wordprocessingCanvas" xmlns:mc="http://schemas.openxmlformats.org/markup-compatibility/2006" xmlns:o="urn:schemas-microsoft-com:office:office" xmlns:r="http://schemas.openxmlformats.org/officeDocument/2006/relationships" xmlns:m="http://schemas.openxmlformats.org/officeDocument/2006/math" xmlns:v="urn:schemas-microsoft-com:vml" xmlns:wp14="http://schemas.microsoft.com/office/word/2010/wordprocessingDrawing" xmlns:wp="http://schemas.openxmlformats.org/drawingml/2006/wordprocessingDrawing" xmlns:w10="urn:schemas-microsoft-com:office:word" xmlns:w="http://schemas.openxmlformats.org/wordprocessingml/2006/main" xmlns:w14="http://schemas.microsoft.com/office/word/2010/wordml" xmlns:w15="http://schemas.microsoft.com/office/word/2012/wordml" xmlns:wpg="http://schemas.microsoft.com/office/word/2010/wordprocessingGroup" xmlns:wpi="http://schemas.microsoft.com/office/word/2010/wordprocessingInk" xmlns:wne="http://schemas.microsoft.com/office/word/2006/wordml" xmlns:wps="http://schemas.microsoft.com/office/word/2010/wordprocessingShape" mc:Ignorable="w14 w15 wp14">
   <w:abstractNum w:abstractNumId="0" w15:restartNumberingAfterBreak="0">
@@ -329,8 +435,124 @@
       </w:rPr>
     </w:lvl>
   </w:abstractNum>
+  <w:abstractNum w:abstractNumId="1" w15:restartNumberingAfterBreak="0">
+    <w:nsid w:val="4C9547F9"/>
+    <w:multiLevelType w:val="hybridMultilevel"/>
+    <w:tmpl w:val="CEA2D956"/>
+    <w:lvl w:ilvl="0" w:tplc="04090001">
+      <w:start w:val="1"/>
+      <w:numFmt w:val="bullet"/>
+      <w:lvlText w:val=""/>
+      <w:lvlJc w:val="left"/>
+      <w:pPr>
+        <w:ind w:left="1140" w:hanging="360"/>
+      </w:pPr>
+      <w:rPr>
+        <w:rFonts w:ascii="Symbol" w:hAnsi="Symbol" w:hint="default"/>
+      </w:rPr>
+    </w:lvl>
+    <w:lvl w:ilvl="1" w:tplc="04090003" w:tentative="1">
+      <w:start w:val="1"/>
+      <w:numFmt w:val="bullet"/>
+      <w:lvlText w:val="o"/>
+      <w:lvlJc w:val="left"/>
+      <w:pPr>
+        <w:ind w:left="1860" w:hanging="360"/>
+      </w:pPr>
+      <w:rPr>
+        <w:rFonts w:ascii="Courier New" w:hAnsi="Courier New" w:cs="Courier New" w:hint="default"/>
+      </w:rPr>
+    </w:lvl>
+    <w:lvl w:ilvl="2" w:tplc="04090005" w:tentative="1">
+      <w:start w:val="1"/>
+      <w:numFmt w:val="bullet"/>
+      <w:lvlText w:val=""/>
+      <w:lvlJc w:val="left"/>
+      <w:pPr>
+        <w:ind w:left="2580" w:hanging="360"/>
+      </w:pPr>
+      <w:rPr>
+        <w:rFonts w:ascii="Wingdings" w:hAnsi="Wingdings" w:hint="default"/>
+      </w:rPr>
+    </w:lvl>
+    <w:lvl w:ilvl="3" w:tplc="04090001" w:tentative="1">
+      <w:start w:val="1"/>
+      <w:numFmt w:val="bullet"/>
+      <w:lvlText w:val=""/>
+      <w:lvlJc w:val="left"/>
+      <w:pPr>
+        <w:ind w:left="3300" w:hanging="360"/>
+      </w:pPr>
+      <w:rPr>
+        <w:rFonts w:ascii="Symbol" w:hAnsi="Symbol" w:hint="default"/>
+      </w:rPr>
+    </w:lvl>
+    <w:lvl w:ilvl="4" w:tplc="04090003" w:tentative="1">
+      <w:start w:val="1"/>
+      <w:numFmt w:val="bullet"/>
+      <w:lvlText w:val="o"/>
+      <w:lvlJc w:val="left"/>
+      <w:pPr>
+        <w:ind w:left="4020" w:hanging="360"/>
+      </w:pPr>
+      <w:rPr>
+        <w:rFonts w:ascii="Courier New" w:hAnsi="Courier New" w:cs="Courier New" w:hint="default"/>
+      </w:rPr>
+    </w:lvl>
+    <w:lvl w:ilvl="5" w:tplc="04090005" w:tentative="1">
+      <w:start w:val="1"/>
+      <w:numFmt w:val="bullet"/>
+      <w:lvlText w:val=""/>
+      <w:lvlJc w:val="left"/>
+      <w:pPr>
+        <w:ind w:left="4740" w:hanging="360"/>
+      </w:pPr>
+      <w:rPr>
+        <w:rFonts w:ascii="Wingdings" w:hAnsi="Wingdings" w:hint="default"/>
+      </w:rPr>
+    </w:lvl>
+    <w:lvl w:ilvl="6" w:tplc="04090001" w:tentative="1">
+      <w:start w:val="1"/>
+      <w:numFmt w:val="bullet"/>
+      <w:lvlText w:val=""/>
+      <w:lvlJc w:val="left"/>
+      <w:pPr>
+        <w:ind w:left="5460" w:hanging="360"/>
+      </w:pPr>
+      <w:rPr>
+        <w:rFonts w:ascii="Symbol" w:hAnsi="Symbol" w:hint="default"/>
+      </w:rPr>
+    </w:lvl>
+    <w:lvl w:ilvl="7" w:tplc="04090003" w:tentative="1">
+      <w:start w:val="1"/>
+      <w:numFmt w:val="bullet"/>
+      <w:lvlText w:val="o"/>
+      <w:lvlJc w:val="left"/>
+      <w:pPr>
+        <w:ind w:left="6180" w:hanging="360"/>
+      </w:pPr>
+      <w:rPr>
+        <w:rFonts w:ascii="Courier New" w:hAnsi="Courier New" w:cs="Courier New" w:hint="default"/>
+      </w:rPr>
+    </w:lvl>
+    <w:lvl w:ilvl="8" w:tplc="04090005" w:tentative="1">
+      <w:start w:val="1"/>
+      <w:numFmt w:val="bullet"/>
+      <w:lvlText w:val=""/>
+      <w:lvlJc w:val="left"/>
+      <w:pPr>
+        <w:ind w:left="6900" w:hanging="360"/>
+      </w:pPr>
+      <w:rPr>
+        <w:rFonts w:ascii="Wingdings" w:hAnsi="Wingdings" w:hint="default"/>
+      </w:rPr>
+    </w:lvl>
+  </w:abstractNum>
   <w:num w:numId="1">
     <w:abstractNumId w:val="0"/>
+  </w:num>
+  <w:num w:numId="2">
+    <w:abstractNumId w:val="1"/>
   </w:num>
 </w:numbering>
 </file>
@@ -812,6 +1034,71 @@
       <w:lang w:eastAsia="en-US" w:bidi="en-US"/>
     </w:rPr>
   </w:style>
+  <w:style w:type="paragraph" w:styleId="Header">
+    <w:name w:val="header"/>
+    <w:basedOn w:val="Normal"/>
+    <w:link w:val="HeaderChar"/>
+    <w:uiPriority w:val="99"/>
+    <w:unhideWhenUsed/>
+    <w:rsid w:val="00911F59"/>
+    <w:pPr>
+      <w:tabs>
+        <w:tab w:val="center" w:pos="4320"/>
+        <w:tab w:val="right" w:pos="8640"/>
+      </w:tabs>
+      <w:spacing w:line="240" w:lineRule="auto"/>
+    </w:pPr>
+  </w:style>
+  <w:style w:type="character" w:customStyle="1" w:styleId="HeaderChar">
+    <w:name w:val="Header Char"/>
+    <w:basedOn w:val="DefaultParagraphFont"/>
+    <w:link w:val="Header"/>
+    <w:uiPriority w:val="99"/>
+    <w:rsid w:val="00911F59"/>
+    <w:rPr>
+      <w:rFonts w:ascii="Times New Roman" w:eastAsia="Times New Roman" w:hAnsi="Times New Roman" w:cs="Times New Roman"/>
+      <w:sz w:val="21"/>
+      <w:szCs w:val="21"/>
+    </w:rPr>
+  </w:style>
+  <w:style w:type="paragraph" w:styleId="Footer">
+    <w:name w:val="footer"/>
+    <w:basedOn w:val="Normal"/>
+    <w:link w:val="FooterChar"/>
+    <w:uiPriority w:val="99"/>
+    <w:unhideWhenUsed/>
+    <w:rsid w:val="00911F59"/>
+    <w:pPr>
+      <w:tabs>
+        <w:tab w:val="center" w:pos="4320"/>
+        <w:tab w:val="right" w:pos="8640"/>
+      </w:tabs>
+      <w:spacing w:line="240" w:lineRule="auto"/>
+    </w:pPr>
+  </w:style>
+  <w:style w:type="character" w:customStyle="1" w:styleId="FooterChar">
+    <w:name w:val="Footer Char"/>
+    <w:basedOn w:val="DefaultParagraphFont"/>
+    <w:link w:val="Footer"/>
+    <w:uiPriority w:val="99"/>
+    <w:rsid w:val="00911F59"/>
+    <w:rPr>
+      <w:rFonts w:ascii="Times New Roman" w:eastAsia="Times New Roman" w:hAnsi="Times New Roman" w:cs="Times New Roman"/>
+      <w:sz w:val="21"/>
+      <w:szCs w:val="21"/>
+    </w:rPr>
+  </w:style>
+  <w:style w:type="paragraph" w:styleId="ListParagraph">
+    <w:name w:val="List Paragraph"/>
+    <w:basedOn w:val="Normal"/>
+    <w:uiPriority w:val="34"/>
+    <w:qFormat/>
+    <w:rsid w:val="00911F59"/>
+    <w:pPr>
+      <w:ind w:left="720"/>
+      <w:contextualSpacing/>
+    </w:pPr>
+  </w:style>
 </w:styles>
 </file>
 

</xml_diff>